<commit_message>
Update to add URLs
</commit_message>
<xml_diff>
--- a/Using GSM SIM900 Arduino.docx
+++ b/Using GSM SIM900 Arduino.docx
@@ -32,24 +32,24 @@
     </w:p>
     <w:p>
       <w:r>
-        <w:t>02/</w:t>
-      </w:r>
-      <w:proofErr w:type="gramStart"/>
-      <w:r>
-        <w:t xml:space="preserve">2016  </w:t>
+        <w:t>03</w:t>
+      </w:r>
+      <w:r>
+        <w:t xml:space="preserve">/2016  </w:t>
       </w:r>
       <w:proofErr w:type="spellStart"/>
       <w:r>
         <w:t>R.Grokett</w:t>
       </w:r>
       <w:proofErr w:type="spellEnd"/>
-      <w:proofErr w:type="gramEnd"/>
       <w:r>
         <w:t xml:space="preserve">  </w:t>
       </w:r>
       <w:r>
         <w:t>WA4EFH</w:t>
       </w:r>
+      <w:bookmarkStart w:id="0" w:name="_GoBack"/>
+      <w:bookmarkEnd w:id="0"/>
     </w:p>
     <w:p/>
     <w:p>
@@ -295,13 +295,7 @@
         </w:r>
       </w:hyperlink>
       <w:r>
-        <w:t xml:space="preserve"> you (and I) can get a bill credit</w:t>
-      </w:r>
-      <w:r>
-        <w:t xml:space="preserve"> or discount</w:t>
-      </w:r>
-      <w:r>
-        <w:t>.  See below for steps.</w:t>
+        <w:t xml:space="preserve"> you (and I) can get a bill credit or discount.  See below for steps.</w:t>
       </w:r>
     </w:p>
     <w:p>
@@ -852,8 +846,16 @@
         </w:numPr>
       </w:pPr>
       <w:r>
-        <w:t>USB cable and Arduino IDE version 1.6 or better</w:t>
-      </w:r>
+        <w:t xml:space="preserve">Software from GITHUB:  </w:t>
+      </w:r>
+      <w:hyperlink r:id="rId15" w:history="1">
+        <w:r>
+          <w:rPr>
+            <w:rStyle w:val="Hyperlink"/>
+          </w:rPr>
+          <w:t>https://github.com/rgrokett/GSM_SIM900_Arduino</w:t>
+        </w:r>
+      </w:hyperlink>
     </w:p>
     <w:p>
       <w:pPr>
@@ -864,7 +866,7 @@
         </w:numPr>
       </w:pPr>
       <w:r>
-        <w:t>Wires, LED &amp; 220ohm resistor (optional), Case, 5v 1amp power supply</w:t>
+        <w:t>USB cable and Arduino IDE version 1.6 or better</w:t>
       </w:r>
     </w:p>
     <w:p>
@@ -876,16 +878,7 @@
         </w:numPr>
       </w:pPr>
       <w:r>
-        <w:t xml:space="preserve">Arduino IDE </w:t>
-      </w:r>
-      <w:r>
-        <w:t xml:space="preserve">from </w:t>
-      </w:r>
-      <w:r>
-        <w:t>https:/</w:t>
-      </w:r>
-      <w:r>
-        <w:t>/www.arduino.cc/en/Main/Software</w:t>
+        <w:t>Wires, LED &amp; 220ohm resistor (optional), Case, 5v 1amp power supply</w:t>
       </w:r>
     </w:p>
     <w:p>
@@ -897,8 +890,21 @@
         </w:numPr>
       </w:pPr>
       <w:r>
-        <w:t xml:space="preserve">Software from GITHUB:  </w:t>
-      </w:r>
+        <w:t xml:space="preserve">Arduino IDE from </w:t>
+      </w:r>
+      <w:hyperlink r:id="rId16" w:history="1">
+        <w:r>
+          <w:rPr>
+            <w:rStyle w:val="Hyperlink"/>
+          </w:rPr>
+          <w:t>https://www.arduino.cc/en/Main/Software</w:t>
+        </w:r>
+      </w:hyperlink>
+    </w:p>
+    <w:p>
+      <w:pPr>
+        <w:pStyle w:val="ListParagraph"/>
+      </w:pPr>
     </w:p>
     <w:p>
       <w:pPr>
@@ -974,7 +980,7 @@
                     </pic:cNvPicPr>
                   </pic:nvPicPr>
                   <pic:blipFill>
-                    <a:blip r:embed="rId15" cstate="print">
+                    <a:blip r:embed="rId17" cstate="print">
                       <a:extLst>
                         <a:ext uri="{28A0092B-C50C-407E-A947-70E740481C1C}">
                           <a14:useLocalDpi xmlns:a14="http://schemas.microsoft.com/office/drawing/2010/main" val="0"/>
@@ -1087,7 +1093,7 @@
             <o:lock v:ext="edit" aspectratio="t"/>
           </v:shapetype>
           <v:shape id="_x0000_i1025" type="#_x0000_t75" style="width:296.85pt;height:239.75pt">
-            <v:imagedata r:id="rId16" o:title="gprs_setup"/>
+            <v:imagedata r:id="rId18" o:title="gprs_setup"/>
           </v:shape>
         </w:pict>
       </w:r>
@@ -1112,7 +1118,7 @@
       <w:pPr>
         <w:pStyle w:val="ListParagraph"/>
       </w:pPr>
-      <w:hyperlink r:id="rId17" w:history="1">
+      <w:hyperlink r:id="rId19" w:history="1">
         <w:r>
           <w:rPr>
             <w:rStyle w:val="Hyperlink"/>
@@ -1125,7 +1131,7 @@
       <w:pPr>
         <w:pStyle w:val="ListParagraph"/>
       </w:pPr>
-      <w:hyperlink r:id="rId18" w:history="1">
+      <w:hyperlink r:id="rId20" w:history="1">
         <w:r>
           <w:rPr>
             <w:rStyle w:val="Hyperlink"/>
@@ -1141,7 +1147,7 @@
           <w:rStyle w:val="Hyperlink"/>
         </w:rPr>
       </w:pPr>
-      <w:hyperlink r:id="rId19" w:history="1">
+      <w:hyperlink r:id="rId21" w:history="1">
         <w:r>
           <w:rPr>
             <w:rStyle w:val="Hyperlink"/>
@@ -1266,7 +1272,7 @@
       <w:r>
         <w:br/>
       </w:r>
-      <w:hyperlink r:id="rId20" w:history="1">
+      <w:hyperlink r:id="rId22" w:history="1">
         <w:r>
           <w:rPr>
             <w:rStyle w:val="Hyperlink"/>
@@ -1433,7 +1439,7 @@
       <w:r>
         <w:t xml:space="preserve">Start a serial monitor; either the one with the Arduino IDE (Tools -&gt; Serial Monitor) or better, download and use their Sscom32E.exe program </w:t>
       </w:r>
-      <w:hyperlink r:id="rId21" w:history="1">
+      <w:hyperlink r:id="rId23" w:history="1">
         <w:r>
           <w:rPr>
             <w:rStyle w:val="Hyperlink"/>
@@ -1533,7 +1539,7 @@
         <w:lastRenderedPageBreak/>
         <w:pict>
           <v:shape id="_x0000_i1026" type="#_x0000_t75" style="width:240.45pt;height:201.75pt">
-            <v:imagedata r:id="rId22" o:title="powerbutton"/>
+            <v:imagedata r:id="rId24" o:title="powerbutton"/>
           </v:shape>
         </w:pict>
       </w:r>
@@ -1736,7 +1742,7 @@
       <w:r>
         <w:br/>
       </w:r>
-      <w:hyperlink r:id="rId23" w:history="1">
+      <w:hyperlink r:id="rId25" w:history="1">
         <w:r>
           <w:rPr>
             <w:rStyle w:val="Hyperlink"/>
@@ -1791,31 +1797,18 @@
           <w:ilvl w:val="0"/>
           <w:numId w:val="6"/>
         </w:numPr>
-        <w:rPr>
-          <w:rStyle w:val="Hyperlink"/>
-          <w:color w:val="auto"/>
-          <w:u w:val="none"/>
-        </w:rPr>
-      </w:pPr>
-      <w:r>
-        <w:t xml:space="preserve">Go to Ting.com (or use this link </w:t>
-      </w:r>
-      <w:r>
-        <w:t xml:space="preserve">to get some bill credits: </w:t>
-      </w:r>
-      <w:hyperlink r:id="rId24" w:history="1">
-        <w:r>
-          <w:rPr>
-            <w:rStyle w:val="Hyperlink"/>
-          </w:rPr>
-          <w:t>https://z2q89r47d4e.ting.com/</w:t>
-        </w:r>
-      </w:hyperlink>
-      <w:r>
-        <w:rPr>
-          <w:rStyle w:val="Hyperlink"/>
-        </w:rPr>
-        <w:t>)</w:t>
+      </w:pPr>
+      <w:r>
+        <w:t>Go to Ting.com (</w:t>
+      </w:r>
+      <w:r>
+        <w:t>Use the</w:t>
+      </w:r>
+      <w:r>
+        <w:t xml:space="preserve"> link </w:t>
+      </w:r>
+      <w:r>
+        <w:t>in Parts list to get some bill credits)</w:t>
       </w:r>
     </w:p>
     <w:p>
@@ -1902,7 +1895,7 @@
       <w:r>
         <w:pict>
           <v:shape id="_x0000_i1027" type="#_x0000_t75" style="width:339.6pt;height:243.85pt">
-            <v:imagedata r:id="rId25" o:title="ting1large"/>
+            <v:imagedata r:id="rId26" o:title="ting1large"/>
           </v:shape>
         </w:pict>
       </w:r>
@@ -1931,7 +1924,7 @@
       <w:r>
         <w:pict>
           <v:shape id="_x0000_i1028" type="#_x0000_t75" style="width:339.6pt;height:195.6pt">
-            <v:imagedata r:id="rId26" o:title="ting2large"/>
+            <v:imagedata r:id="rId27" o:title="ting2large"/>
           </v:shape>
         </w:pict>
       </w:r>
@@ -1979,7 +1972,7 @@
       <w:r>
         <w:pict>
           <v:shape id="_x0000_i1029" type="#_x0000_t75" style="width:231.6pt;height:173.9pt">
-            <v:imagedata r:id="rId27" o:title="Insert_an_unlock_SIM_card"/>
+            <v:imagedata r:id="rId28" o:title="Insert_an_unlock_SIM_card"/>
           </v:shape>
         </w:pict>
       </w:r>
@@ -2003,7 +1996,7 @@
       <w:r>
         <w:pict>
           <v:shape id="_x0000_i1030" type="#_x0000_t75" style="width:252pt;height:188.85pt">
-            <v:imagedata r:id="rId28" o:title="SIM_card_inserted"/>
+            <v:imagedata r:id="rId29" o:title="SIM_card_inserted"/>
           </v:shape>
         </w:pict>
       </w:r>
@@ -2483,8 +2476,6 @@
       <w:r>
         <w:t>You must edit a field</w:t>
       </w:r>
-      <w:bookmarkStart w:id="0" w:name="_GoBack"/>
-      <w:bookmarkEnd w:id="0"/>
       <w:r>
         <w:t xml:space="preserve"> in this program to send to your mobile phone. This program is really just an example use case. You probably want to alter to collect different sensor data and send your own message.</w:t>
       </w:r>

</xml_diff>